<commit_message>
add login and register sequence
</commit_message>
<xml_diff>
--- a/report/Report Web - project.docx
+++ b/report/Report Web - project.docx
@@ -1384,7 +1384,7 @@
             </w:rPr>
             <w:fldChar w:fldCharType="separate"/>
           </w:r>
-          <w:hyperlink w:anchor="_Toc198049593" w:history="1">
+          <w:hyperlink w:anchor="_Toc198049724" w:history="1">
             <w:r>
               <w:rPr>
                 <w:rStyle w:val="Hyperlink"/>
@@ -1412,7 +1412,7 @@
                 <w:noProof/>
                 <w:webHidden/>
               </w:rPr>
-              <w:instrText xml:space="preserve"> PAGEREF _Toc198049593 \h </w:instrText>
+              <w:instrText xml:space="preserve"> PAGEREF _Toc198049724 \h </w:instrText>
             </w:r>
             <w:r>
               <w:rPr>
@@ -1432,7 +1432,7 @@
                 <w:noProof/>
                 <w:webHidden/>
               </w:rPr>
-              <w:t>2</w:t>
+              <w:t>3</w:t>
             </w:r>
             <w:r>
               <w:rPr>
@@ -1458,7 +1458,7 @@
               <w:szCs w:val="24"/>
             </w:rPr>
           </w:pPr>
-          <w:hyperlink w:anchor="_Toc198049594" w:history="1">
+          <w:hyperlink w:anchor="_Toc198049725" w:history="1">
             <w:r>
               <w:rPr>
                 <w:rStyle w:val="Hyperlink"/>
@@ -1486,7 +1486,7 @@
                 <w:noProof/>
                 <w:webHidden/>
               </w:rPr>
-              <w:instrText xml:space="preserve"> PAGEREF _Toc198049594 \h </w:instrText>
+              <w:instrText xml:space="preserve"> PAGEREF _Toc198049725 \h </w:instrText>
             </w:r>
             <w:r>
               <w:rPr>
@@ -1506,7 +1506,7 @@
                 <w:noProof/>
                 <w:webHidden/>
               </w:rPr>
-              <w:t>2</w:t>
+              <w:t>3</w:t>
             </w:r>
             <w:r>
               <w:rPr>
@@ -1532,7 +1532,7 @@
               <w:szCs w:val="24"/>
             </w:rPr>
           </w:pPr>
-          <w:hyperlink w:anchor="_Toc198049595" w:history="1">
+          <w:hyperlink w:anchor="_Toc198049726" w:history="1">
             <w:r>
               <w:rPr>
                 <w:rStyle w:val="Hyperlink"/>
@@ -1560,7 +1560,7 @@
                 <w:noProof/>
                 <w:webHidden/>
               </w:rPr>
-              <w:instrText xml:space="preserve"> PAGEREF _Toc198049595 \h </w:instrText>
+              <w:instrText xml:space="preserve"> PAGEREF _Toc198049726 \h </w:instrText>
             </w:r>
             <w:r>
               <w:rPr>
@@ -1580,7 +1580,7 @@
                 <w:noProof/>
                 <w:webHidden/>
               </w:rPr>
-              <w:t>3</w:t>
+              <w:t>4</w:t>
             </w:r>
             <w:r>
               <w:rPr>
@@ -1606,7 +1606,7 @@
               <w:szCs w:val="24"/>
             </w:rPr>
           </w:pPr>
-          <w:hyperlink w:anchor="_Toc198049596" w:history="1">
+          <w:hyperlink w:anchor="_Toc198049727" w:history="1">
             <w:r>
               <w:rPr>
                 <w:rStyle w:val="Hyperlink"/>
@@ -1634,7 +1634,7 @@
                 <w:noProof/>
                 <w:webHidden/>
               </w:rPr>
-              <w:instrText xml:space="preserve"> PAGEREF _Toc198049596 \h </w:instrText>
+              <w:instrText xml:space="preserve"> PAGEREF _Toc198049727 \h </w:instrText>
             </w:r>
             <w:r>
               <w:rPr>
@@ -1680,7 +1680,7 @@
               <w:szCs w:val="24"/>
             </w:rPr>
           </w:pPr>
-          <w:hyperlink w:anchor="_Toc198049597" w:history="1">
+          <w:hyperlink w:anchor="_Toc198049728" w:history="1">
             <w:r>
               <w:rPr>
                 <w:rStyle w:val="Hyperlink"/>
@@ -1708,7 +1708,7 @@
                 <w:noProof/>
                 <w:webHidden/>
               </w:rPr>
-              <w:instrText xml:space="preserve"> PAGEREF _Toc198049597 \h </w:instrText>
+              <w:instrText xml:space="preserve"> PAGEREF _Toc198049728 \h </w:instrText>
             </w:r>
             <w:r>
               <w:rPr>
@@ -1754,7 +1754,7 @@
               <w:szCs w:val="24"/>
             </w:rPr>
           </w:pPr>
-          <w:hyperlink w:anchor="_Toc198049598" w:history="1">
+          <w:hyperlink w:anchor="_Toc198049729" w:history="1">
             <w:r>
               <w:rPr>
                 <w:rStyle w:val="Hyperlink"/>
@@ -1782,7 +1782,7 @@
                 <w:noProof/>
                 <w:webHidden/>
               </w:rPr>
-              <w:instrText xml:space="preserve"> PAGEREF _Toc198049598 \h </w:instrText>
+              <w:instrText xml:space="preserve"> PAGEREF _Toc198049729 \h </w:instrText>
             </w:r>
             <w:r>
               <w:rPr>
@@ -1905,6 +1905,96 @@
     </w:p>
     <w:p>
       <w:pPr>
+        <w:spacing w:after="240" w:line="240" w:lineRule="auto"/>
+        <w:rPr>
+          <w:rFonts w:ascii="Times New Roman" w:eastAsia="Times New Roman" w:hAnsi="Times New Roman" w:cs="Times New Roman"/>
+          <w:kern w:val="0"/>
+          <w14:ligatures w14:val="none"/>
+        </w:rPr>
+      </w:pPr>
+    </w:p>
+    <w:p>
+      <w:pPr>
+        <w:spacing w:after="240" w:line="240" w:lineRule="auto"/>
+        <w:rPr>
+          <w:rFonts w:ascii="Times New Roman" w:eastAsia="Times New Roman" w:hAnsi="Times New Roman" w:cs="Times New Roman"/>
+          <w:kern w:val="0"/>
+          <w14:ligatures w14:val="none"/>
+        </w:rPr>
+      </w:pPr>
+    </w:p>
+    <w:p>
+      <w:pPr>
+        <w:spacing w:after="240" w:line="240" w:lineRule="auto"/>
+        <w:rPr>
+          <w:rFonts w:ascii="Times New Roman" w:eastAsia="Times New Roman" w:hAnsi="Times New Roman" w:cs="Times New Roman"/>
+          <w:kern w:val="0"/>
+          <w14:ligatures w14:val="none"/>
+        </w:rPr>
+      </w:pPr>
+    </w:p>
+    <w:p>
+      <w:pPr>
+        <w:spacing w:after="240" w:line="240" w:lineRule="auto"/>
+        <w:rPr>
+          <w:rFonts w:ascii="Times New Roman" w:eastAsia="Times New Roman" w:hAnsi="Times New Roman" w:cs="Times New Roman"/>
+          <w:kern w:val="0"/>
+          <w14:ligatures w14:val="none"/>
+        </w:rPr>
+      </w:pPr>
+    </w:p>
+    <w:p>
+      <w:pPr>
+        <w:spacing w:after="240" w:line="240" w:lineRule="auto"/>
+        <w:rPr>
+          <w:rFonts w:ascii="Times New Roman" w:eastAsia="Times New Roman" w:hAnsi="Times New Roman" w:cs="Times New Roman"/>
+          <w:kern w:val="0"/>
+          <w14:ligatures w14:val="none"/>
+        </w:rPr>
+      </w:pPr>
+    </w:p>
+    <w:p>
+      <w:pPr>
+        <w:spacing w:after="240" w:line="240" w:lineRule="auto"/>
+        <w:rPr>
+          <w:rFonts w:ascii="Times New Roman" w:eastAsia="Times New Roman" w:hAnsi="Times New Roman" w:cs="Times New Roman"/>
+          <w:kern w:val="0"/>
+          <w14:ligatures w14:val="none"/>
+        </w:rPr>
+      </w:pPr>
+    </w:p>
+    <w:p>
+      <w:pPr>
+        <w:spacing w:after="240" w:line="240" w:lineRule="auto"/>
+        <w:rPr>
+          <w:rFonts w:ascii="Times New Roman" w:eastAsia="Times New Roman" w:hAnsi="Times New Roman" w:cs="Times New Roman"/>
+          <w:kern w:val="0"/>
+          <w14:ligatures w14:val="none"/>
+        </w:rPr>
+      </w:pPr>
+    </w:p>
+    <w:p>
+      <w:pPr>
+        <w:spacing w:after="240" w:line="240" w:lineRule="auto"/>
+        <w:rPr>
+          <w:rFonts w:ascii="Times New Roman" w:eastAsia="Times New Roman" w:hAnsi="Times New Roman" w:cs="Times New Roman"/>
+          <w:kern w:val="0"/>
+          <w14:ligatures w14:val="none"/>
+        </w:rPr>
+      </w:pPr>
+    </w:p>
+    <w:p>
+      <w:pPr>
+        <w:spacing w:after="240" w:line="240" w:lineRule="auto"/>
+        <w:rPr>
+          <w:rFonts w:ascii="Times New Roman" w:eastAsia="Times New Roman" w:hAnsi="Times New Roman" w:cs="Times New Roman"/>
+          <w:kern w:val="0"/>
+          <w14:ligatures w14:val="none"/>
+        </w:rPr>
+      </w:pPr>
+    </w:p>
+    <w:p>
+      <w:pPr>
         <w:pStyle w:val="Heading1"/>
         <w:spacing w:line="240" w:lineRule="atLeast"/>
         <w:rPr>
@@ -1913,13 +2003,14 @@
           <w:szCs w:val="36"/>
         </w:rPr>
       </w:pPr>
-      <w:bookmarkStart w:id="0" w:name="_Toc198049593"/>
+      <w:bookmarkStart w:id="0" w:name="_Toc198049724"/>
       <w:r>
         <w:rPr>
           <w:rFonts w:ascii="Times New Roman" w:hAnsi="Times New Roman" w:cs="Times New Roman"/>
           <w:sz w:val="36"/>
           <w:szCs w:val="36"/>
         </w:rPr>
+        <w:lastRenderedPageBreak/>
         <w:t>I. INTRODUCTION</w:t>
       </w:r>
       <w:bookmarkEnd w:id="0"/>
@@ -2005,7 +2096,7 @@
           <w:szCs w:val="28"/>
         </w:rPr>
       </w:pPr>
-      <w:bookmarkStart w:id="1" w:name="_Toc198049594"/>
+      <w:bookmarkStart w:id="1" w:name="_Toc198049725"/>
       <w:r>
         <w:rPr>
           <w:rFonts w:ascii="Times New Roman" w:eastAsia="Times New Roman" w:hAnsi="Times New Roman" w:cs="Times New Roman"/>
@@ -2026,14 +2117,7 @@
         <w:rPr>
           <w:rFonts w:ascii="Times New Roman" w:hAnsi="Times New Roman" w:cs="Times New Roman"/>
         </w:rPr>
-        <w:t xml:space="preserve">Gambler 99 is a team of four members formed as part of the Web Application Development course project. The primary objective is to design and implement a functional web application that demonstrates the practical application of web development concepts. This project also serves as valuable preparation for upcoming internships, allowing team members to gain hands-on experience with real-world tools, workflows, and problem-solving strategies. Throughout the </w:t>
-      </w:r>
-      <w:r>
-        <w:rPr>
-          <w:rFonts w:ascii="Times New Roman" w:hAnsi="Times New Roman" w:cs="Times New Roman"/>
-        </w:rPr>
-        <w:lastRenderedPageBreak/>
-        <w:t>development process, knowledge gained from lectures, textbooks, and online resources has been applied to build a platform that incorporates essential features of a modern website. The application supports dynamic user interaction, simulating the kind of technical and collaborative challenges commonly faced in professional software development environments.</w:t>
+        <w:t>Gambler 99 is a team of four members formed as part of the Web Application Development course project. The primary objective is to design and implement a functional web application that demonstrates the practical application of web development concepts. This project also serves as valuable preparation for upcoming internships, allowing team members to gain hands-on experience with real-world tools, workflows, and problem-solving strategies. Throughout the development process, knowledge gained from lectures, textbooks, and online resources has been applied to build a platform that incorporates essential features of a modern website. The application supports dynamic user interaction, simulating the kind of technical and collaborative challenges commonly faced in professional software development environments.</w:t>
       </w:r>
     </w:p>
     <w:p>
@@ -2764,13 +2848,14 @@
           <w:szCs w:val="28"/>
         </w:rPr>
       </w:pPr>
-      <w:bookmarkStart w:id="2" w:name="_Toc198049595"/>
+      <w:bookmarkStart w:id="2" w:name="_Toc198049726"/>
       <w:r>
         <w:rPr>
           <w:rFonts w:ascii="Times New Roman" w:eastAsia="Times New Roman" w:hAnsi="Times New Roman" w:cs="Times New Roman"/>
           <w:sz w:val="28"/>
           <w:szCs w:val="28"/>
         </w:rPr>
+        <w:lastRenderedPageBreak/>
         <w:t>2. THE PRODUCT’S INFORMATION</w:t>
       </w:r>
       <w:bookmarkEnd w:id="2"/>
@@ -2789,16 +2874,7 @@
           <w:kern w:val="0"/>
           <w14:ligatures w14:val="none"/>
         </w:rPr>
-        <w:t>In the 21</w:t>
-      </w:r>
-      <w:r>
-        <w:rPr>
-          <w:rFonts w:ascii="Times New Roman" w:eastAsia="Times New Roman" w:hAnsi="Times New Roman" w:cs="Times New Roman"/>
-          <w:kern w:val="0"/>
-          <w:vertAlign w:val="superscript"/>
-          <w14:ligatures w14:val="none"/>
-        </w:rPr>
-        <w:t>st</w:t>
+        <w:t>Inspired by the success and influence of eBay</w:t>
       </w:r>
       <w:r>
         <w:rPr>
@@ -2806,7 +2882,7 @@
           <w:kern w:val="0"/>
           <w14:ligatures w14:val="none"/>
         </w:rPr>
-        <w:t xml:space="preserve"> century, the rapid advancement of the internet and digital technologies has transformed the way people shop, with e-commerce platforms playing a vital role in this shift. These platforms allow users to conveniently browse and purchase a wide range of products across various categories and brands, all from the comfort of their homes. E-commerce not only saves time but also streamlines the entire shopping process, including secure payment, order tracking, and fast delivery. Inspired by the success and influence of eBay</w:t>
+        <w:t xml:space="preserve"> - </w:t>
       </w:r>
       <w:r>
         <w:rPr>
@@ -2814,7 +2890,7 @@
           <w:kern w:val="0"/>
           <w14:ligatures w14:val="none"/>
         </w:rPr>
-        <w:t xml:space="preserve"> - </w:t>
+        <w:t>a pioneer in online auctions and consumer-to-consumer (C2C) sales—we chose to build a</w:t>
       </w:r>
       <w:r>
         <w:rPr>
@@ -2822,7 +2898,7 @@
           <w:kern w:val="0"/>
           <w14:ligatures w14:val="none"/>
         </w:rPr>
-        <w:t>a pioneer in online auctions and consumer-to-consumer (C2C) sales—we chose to build a</w:t>
+        <w:t xml:space="preserve"> web like it</w:t>
       </w:r>
       <w:r>
         <w:rPr>
@@ -2830,7 +2906,7 @@
           <w:kern w:val="0"/>
           <w14:ligatures w14:val="none"/>
         </w:rPr>
-        <w:t xml:space="preserve"> web like it</w:t>
+        <w:t xml:space="preserve"> to gain a deeper understanding of the unique architecture and functionality behind real-time bidding systems. The auction feature, which sets eBay apart from traditional e-commerce platforms, introduces dynamic pricing, time-sensitive competition, and live user interaction</w:t>
       </w:r>
       <w:r>
         <w:rPr>
@@ -2838,7 +2914,7 @@
           <w:kern w:val="0"/>
           <w14:ligatures w14:val="none"/>
         </w:rPr>
-        <w:t xml:space="preserve"> to gain a deeper understanding of the unique architecture and functionality behind real-time bidding systems. The auction feature, which sets eBay apart from traditional e-commerce platforms, introduces dynamic pricing, time-sensitive competition, and live user interaction</w:t>
+        <w:t xml:space="preserve"> </w:t>
       </w:r>
       <w:r>
         <w:rPr>
@@ -2846,32 +2922,7 @@
           <w:kern w:val="0"/>
           <w14:ligatures w14:val="none"/>
         </w:rPr>
-        <w:t xml:space="preserve"> </w:t>
-      </w:r>
-      <w:r>
-        <w:rPr>
-          <w:rFonts w:ascii="Times New Roman" w:eastAsia="Times New Roman" w:hAnsi="Times New Roman" w:cs="Times New Roman"/>
-          <w:kern w:val="0"/>
-          <w14:ligatures w14:val="none"/>
-        </w:rPr>
-        <w:t xml:space="preserve">making it both technically challenging and intellectually engaging to implement. Through this project, we are </w:t>
-      </w:r>
-      <w:r>
-        <w:rPr>
-          <w:rFonts w:ascii="Times New Roman" w:eastAsia="Times New Roman" w:hAnsi="Times New Roman" w:cs="Times New Roman"/>
-          <w:kern w:val="0"/>
-          <w14:ligatures w14:val="none"/>
-        </w:rPr>
-        <w:lastRenderedPageBreak/>
-        <w:t>able to explore essential concepts such as real-time auction mechanics, bid synchronization, user authentication, product management, and secure transactions. These components are not only foundational to auction-based platforms but are also increasingly relevant in the evolving landscape of modern e-commerce.</w:t>
-      </w:r>
-      <w:r>
-        <w:rPr>
-          <w:rFonts w:ascii="Times New Roman" w:eastAsia="Times New Roman" w:hAnsi="Times New Roman" w:cs="Times New Roman"/>
-          <w:kern w:val="0"/>
-          <w14:ligatures w14:val="none"/>
-        </w:rPr>
-        <w:t xml:space="preserve"> </w:t>
+        <w:t xml:space="preserve">making it both technically challenging and intellectually engaging to implement. Through this project, we are able to explore essential concepts such as real-time auction mechanics, bid synchronization, user authentication, product management, and secure transactions. </w:t>
       </w:r>
     </w:p>
     <w:p>
@@ -2883,7 +2934,7 @@
           <w:szCs w:val="28"/>
         </w:rPr>
       </w:pPr>
-      <w:bookmarkStart w:id="3" w:name="_Toc198049596"/>
+      <w:bookmarkStart w:id="3" w:name="_Toc198049727"/>
       <w:r>
         <w:rPr>
           <w:rFonts w:ascii="Times New Roman" w:hAnsi="Times New Roman" w:cs="Times New Roman"/>
@@ -2988,6 +3039,7 @@
           <w:color w:val="000000" w:themeColor="text1"/>
           <w:sz w:val="24"/>
           <w:szCs w:val="24"/>
+          <w:lang w:val="vi-VN"/>
         </w:rPr>
       </w:pPr>
     </w:p>
@@ -3046,10 +3098,18 @@
           <w:rFonts w:ascii="Times New Roman" w:hAnsi="Times New Roman" w:cs="Times New Roman"/>
         </w:rPr>
       </w:pPr>
-      <w:r>
-        <w:rPr>
-          <w:rFonts w:ascii="Times New Roman" w:hAnsi="Times New Roman" w:cs="Times New Roman"/>
-        </w:rPr>
+    </w:p>
+    <w:p>
+      <w:pPr>
+        <w:rPr>
+          <w:rFonts w:ascii="Times New Roman" w:hAnsi="Times New Roman" w:cs="Times New Roman"/>
+        </w:rPr>
+      </w:pPr>
+      <w:r>
+        <w:rPr>
+          <w:rFonts w:ascii="Times New Roman" w:hAnsi="Times New Roman" w:cs="Times New Roman"/>
+        </w:rPr>
+        <w:lastRenderedPageBreak/>
         <w:t>The Task for the Database Design can be expressed the the figure 2:</w:t>
       </w:r>
     </w:p>
@@ -3080,7 +3140,6 @@
           <w:noProof/>
           <w:color w:val="000000" w:themeColor="text1"/>
         </w:rPr>
-        <w:lastRenderedPageBreak/>
         <w:drawing>
           <wp:inline distT="0" distB="0" distL="0" distR="0" wp14:anchorId="44B6CB55" wp14:editId="718EBF7E">
             <wp:extent cx="5943600" cy="4994275"/>
@@ -3160,6 +3219,55 @@
     </w:p>
     <w:p>
       <w:pPr>
+        <w:rPr>
+          <w:rFonts w:ascii="Times New Roman" w:hAnsi="Times New Roman" w:cs="Times New Roman"/>
+        </w:rPr>
+      </w:pPr>
+    </w:p>
+    <w:p>
+      <w:pPr>
+        <w:rPr>
+          <w:rFonts w:ascii="Times New Roman" w:hAnsi="Times New Roman" w:cs="Times New Roman"/>
+        </w:rPr>
+      </w:pPr>
+    </w:p>
+    <w:p>
+      <w:pPr>
+        <w:rPr>
+          <w:rFonts w:ascii="Times New Roman" w:hAnsi="Times New Roman" w:cs="Times New Roman"/>
+        </w:rPr>
+      </w:pPr>
+    </w:p>
+    <w:p>
+      <w:pPr>
+        <w:rPr>
+          <w:rFonts w:ascii="Times New Roman" w:hAnsi="Times New Roman" w:cs="Times New Roman"/>
+        </w:rPr>
+      </w:pPr>
+    </w:p>
+    <w:p>
+      <w:pPr>
+        <w:rPr>
+          <w:rFonts w:ascii="Times New Roman" w:hAnsi="Times New Roman" w:cs="Times New Roman"/>
+        </w:rPr>
+      </w:pPr>
+    </w:p>
+    <w:p>
+      <w:pPr>
+        <w:rPr>
+          <w:rFonts w:ascii="Times New Roman" w:hAnsi="Times New Roman" w:cs="Times New Roman"/>
+        </w:rPr>
+      </w:pPr>
+    </w:p>
+    <w:p>
+      <w:pPr>
+        <w:rPr>
+          <w:rFonts w:ascii="Times New Roman" w:hAnsi="Times New Roman" w:cs="Times New Roman"/>
+        </w:rPr>
+      </w:pPr>
+    </w:p>
+    <w:p>
+      <w:pPr>
         <w:pStyle w:val="ListParagraph"/>
         <w:numPr>
           <w:ilvl w:val="0"/>
@@ -3173,6 +3281,7 @@
         <w:rPr>
           <w:rFonts w:ascii="Times New Roman" w:hAnsi="Times New Roman" w:cs="Times New Roman"/>
         </w:rPr>
+        <w:lastRenderedPageBreak/>
         <w:t>The tasks of the backend can be expressed in the figure 3:</w:t>
       </w:r>
     </w:p>
@@ -3188,7 +3297,6 @@
           <w:rFonts w:ascii="Times New Roman" w:hAnsi="Times New Roman" w:cs="Times New Roman"/>
           <w:noProof/>
         </w:rPr>
-        <w:lastRenderedPageBreak/>
         <w:drawing>
           <wp:inline distT="0" distB="0" distL="0" distR="0" wp14:anchorId="41508A9B" wp14:editId="7A1EE456">
             <wp:extent cx="4118400" cy="3614160"/>
@@ -3350,7 +3458,7 @@
           <w:szCs w:val="28"/>
         </w:rPr>
       </w:pPr>
-      <w:bookmarkStart w:id="4" w:name="_Toc198049597"/>
+      <w:bookmarkStart w:id="4" w:name="_Toc198049728"/>
       <w:r>
         <w:rPr>
           <w:rFonts w:ascii="Times New Roman" w:hAnsi="Times New Roman" w:cs="Times New Roman"/>
@@ -3525,7 +3633,7 @@
           <w:szCs w:val="28"/>
         </w:rPr>
       </w:pPr>
-      <w:bookmarkStart w:id="5" w:name="_Toc198049598"/>
+      <w:bookmarkStart w:id="5" w:name="_Toc198049729"/>
       <w:r>
         <w:rPr>
           <w:rFonts w:ascii="Times New Roman" w:hAnsi="Times New Roman" w:cs="Times New Roman"/>
@@ -3944,6 +4052,69 @@
           <w:lang w:val="en-US"/>
         </w:rPr>
       </w:pPr>
+    </w:p>
+    <w:p>
+      <w:pPr>
+        <w:rPr>
+          <w:rFonts w:ascii="Times New Roman" w:hAnsi="Times New Roman" w:cs="Times New Roman"/>
+          <w:lang w:val="en-US"/>
+        </w:rPr>
+      </w:pPr>
+    </w:p>
+    <w:p>
+      <w:pPr>
+        <w:rPr>
+          <w:rFonts w:ascii="Times New Roman" w:hAnsi="Times New Roman" w:cs="Times New Roman"/>
+          <w:lang w:val="en-US"/>
+        </w:rPr>
+      </w:pPr>
+    </w:p>
+    <w:p>
+      <w:pPr>
+        <w:rPr>
+          <w:rFonts w:ascii="Times New Roman" w:hAnsi="Times New Roman" w:cs="Times New Roman"/>
+          <w:lang w:val="en-US"/>
+        </w:rPr>
+      </w:pPr>
+    </w:p>
+    <w:p>
+      <w:pPr>
+        <w:rPr>
+          <w:rFonts w:ascii="Times New Roman" w:hAnsi="Times New Roman" w:cs="Times New Roman"/>
+          <w:lang w:val="en-US"/>
+        </w:rPr>
+      </w:pPr>
+    </w:p>
+    <w:p>
+      <w:pPr>
+        <w:rPr>
+          <w:rFonts w:ascii="Times New Roman" w:hAnsi="Times New Roman" w:cs="Times New Roman"/>
+          <w:lang w:val="vi-VN"/>
+        </w:rPr>
+      </w:pPr>
+    </w:p>
+    <w:p>
+      <w:pPr>
+        <w:rPr>
+          <w:rFonts w:ascii="Times New Roman" w:hAnsi="Times New Roman" w:cs="Times New Roman"/>
+          <w:lang w:val="en-US"/>
+        </w:rPr>
+      </w:pPr>
+      <w:r>
+        <w:rPr>
+          <w:rFonts w:ascii="Times New Roman" w:hAnsi="Times New Roman" w:cs="Times New Roman"/>
+          <w:lang w:val="vi-VN"/>
+        </w:rPr>
+        <w:lastRenderedPageBreak/>
+        <w:t>II</w:t>
+      </w:r>
+      <w:r>
+        <w:rPr>
+          <w:rFonts w:ascii="Times New Roman" w:hAnsi="Times New Roman" w:cs="Times New Roman"/>
+          <w:lang w:val="en-US"/>
+        </w:rPr>
+        <w:t xml:space="preserve">. </w:t>
+      </w:r>
     </w:p>
     <w:sectPr>
       <w:footerReference w:type="even" r:id="rId14"/>
@@ -3951,6 +4122,7 @@
       <w:pgSz w:w="12240" w:h="15840"/>
       <w:pgMar w:top="1440" w:right="1440" w:bottom="1440" w:left="1440" w:header="708" w:footer="708" w:gutter="0"/>
       <w:cols w:space="708"/>
+      <w:titlePg/>
       <w:docGrid w:linePitch="360"/>
     </w:sectPr>
   </w:body>
@@ -4103,40 +4275,6 @@
         <w:lang w:val="en-US"/>
       </w:rPr>
     </w:pPr>
-    <w:proofErr w:type="spellStart"/>
-    <w:r>
-      <w:rPr>
-        <w:lang w:val="en-US"/>
-      </w:rPr>
-      <w:t>Github’s</w:t>
-    </w:r>
-    <w:proofErr w:type="spellEnd"/>
-    <w:r>
-      <w:rPr>
-        <w:lang w:val="en-US"/>
-      </w:rPr>
-      <w:t xml:space="preserve"> project: </w:t>
-    </w:r>
-    <w:hyperlink r:id="rId1" w:history="1">
-      <w:r>
-        <w:rPr>
-          <w:rStyle w:val="Hyperlink"/>
-          <w:b/>
-          <w:bCs/>
-          <w:lang w:val="en-US"/>
-        </w:rPr>
-        <w:t>Lin</w:t>
-      </w:r>
-      <w:r>
-        <w:rPr>
-          <w:rStyle w:val="Hyperlink"/>
-          <w:b/>
-          <w:bCs/>
-          <w:lang w:val="en-US"/>
-        </w:rPr>
-        <w:t>k</w:t>
-      </w:r>
-    </w:hyperlink>
   </w:p>
 </w:ftr>
 </file>
@@ -7412,7 +7550,7 @@
 </file>
 
 <file path=customXml/itemProps1.xml><?xml version="1.0" encoding="utf-8"?>
-<ds:datastoreItem xmlns:ds="http://schemas.openxmlformats.org/officeDocument/2006/customXml" ds:itemID="{AA1D83F5-43CE-FB42-A30F-73F07F77CBBF}">
+<ds:datastoreItem xmlns:ds="http://schemas.openxmlformats.org/officeDocument/2006/customXml" ds:itemID="{1D9B9DBB-4B02-A14F-9E5B-C81CE91C0CEE}">
   <ds:schemaRefs>
     <ds:schemaRef ds:uri="http://schemas.openxmlformats.org/officeDocument/2006/bibliography"/>
   </ds:schemaRefs>

</xml_diff>

<commit_message>
ready to push diagrams
</commit_message>
<xml_diff>
--- a/report/Report Web - project.docx
+++ b/report/Report Web - project.docx
@@ -156,57 +156,23 @@
               </w:rPr>
             </w:pPr>
             <w:r>
-              <w:rPr>
-                <w:rFonts w:ascii="Times New Roman" w:eastAsia="Times New Roman" w:hAnsi="Times New Roman" w:cs="Times New Roman"/>
-                <w:color w:val="000000"/>
-                <w:kern w:val="0"/>
-                <w:sz w:val="28"/>
-                <w:szCs w:val="28"/>
-                <w:bdr w:val="none" w:sz="0" w:space="0" w:color="auto" w:frame="1"/>
-                <w14:ligatures w14:val="none"/>
-              </w:rPr>
               <w:fldChar w:fldCharType="begin"/>
             </w:r>
             <w:r>
-              <w:rPr>
-                <w:rFonts w:ascii="Times New Roman" w:eastAsia="Times New Roman" w:hAnsi="Times New Roman" w:cs="Times New Roman"/>
-                <w:color w:val="000000"/>
-                <w:kern w:val="0"/>
-                <w:sz w:val="28"/>
-                <w:szCs w:val="28"/>
-                <w:bdr w:val="none" w:sz="0" w:space="0" w:color="auto" w:frame="1"/>
-                <w14:ligatures w14:val="none"/>
-              </w:rPr>
-              <w:instrText xml:space="preserve"> INCLUDEPICTURE "https://lh7-rt.googleusercontent.com/docsz/AD_4nXfLl6YHMvUQ5Oau9-PwEz08USbXE-8Ds-7BY0tBc7npoPh17buOhHK8ghho1J7aBi3NDekNN5_t8KQ4DuUI1Q30fKWpGHkfvLTSIpkM5tHfnlw0Xloccwq_Y7ljyYZ6OoBzHhPt?key=SMLyALbp2kfxr3jcVjVzHw" \* MERGEFORMATINET </w:instrText>
-            </w:r>
-            <w:r>
-              <w:rPr>
-                <w:rFonts w:ascii="Times New Roman" w:eastAsia="Times New Roman" w:hAnsi="Times New Roman" w:cs="Times New Roman"/>
-                <w:color w:val="000000"/>
-                <w:kern w:val="0"/>
-                <w:sz w:val="28"/>
-                <w:szCs w:val="28"/>
-                <w:bdr w:val="none" w:sz="0" w:space="0" w:color="auto" w:frame="1"/>
-                <w14:ligatures w14:val="none"/>
-              </w:rPr>
+              <w:instrText xml:space="preserve"> INCLUDEPICTURE "https://hcmiu.edu.vn/wp-content/uploads/2017/08/logo-vector-IU-01.png" \* MERGEFORMATINET </w:instrText>
+            </w:r>
+            <w:r>
               <w:fldChar w:fldCharType="separate"/>
             </w:r>
             <w:r>
               <w:rPr>
-                <w:rFonts w:ascii="Times New Roman" w:eastAsia="Times New Roman" w:hAnsi="Times New Roman" w:cs="Times New Roman"/>
                 <w:noProof/>
-                <w:color w:val="000000"/>
-                <w:kern w:val="0"/>
-                <w:sz w:val="28"/>
-                <w:szCs w:val="28"/>
-                <w:bdr w:val="none" w:sz="0" w:space="0" w:color="auto" w:frame="1"/>
-                <w14:ligatures w14:val="none"/>
               </w:rPr>
               <w:drawing>
-                <wp:inline distT="0" distB="0" distL="0" distR="0" wp14:anchorId="3D5C3711" wp14:editId="357B4A99">
-                  <wp:extent cx="1893570" cy="1598295"/>
-                  <wp:effectExtent l="0" t="0" r="0" b="1905"/>
-                  <wp:docPr id="1894661100" name="Picture 1" descr="A blue and white logo&#10;&#10;Description automatically generated"/>
+                <wp:inline distT="0" distB="0" distL="0" distR="0" wp14:anchorId="56462DA9" wp14:editId="4996CD5D">
+                  <wp:extent cx="1872000" cy="1870600"/>
+                  <wp:effectExtent l="0" t="0" r="0" b="0"/>
+                  <wp:docPr id="461144943" name="Picture 8" descr="Logo | Trường Đại học Quốc Tế - International University"/>
                   <wp:cNvGraphicFramePr>
                     <a:graphicFrameLocks xmlns:a="http://schemas.openxmlformats.org/drawingml/2006/main" noChangeAspect="1"/>
                   </wp:cNvGraphicFramePr>
@@ -214,13 +180,13 @@
                     <a:graphicData uri="http://schemas.openxmlformats.org/drawingml/2006/picture">
                       <pic:pic xmlns:pic="http://schemas.openxmlformats.org/drawingml/2006/picture">
                         <pic:nvPicPr>
-                          <pic:cNvPr id="1894661100" name="Picture 1" descr="A blue and white logo&#10;&#10;Description automatically generated"/>
+                          <pic:cNvPr id="0" name="Picture 6" descr="Logo | Trường Đại học Quốc Tế - International University"/>
                           <pic:cNvPicPr>
                             <a:picLocks noChangeAspect="1" noChangeArrowheads="1"/>
                           </pic:cNvPicPr>
                         </pic:nvPicPr>
                         <pic:blipFill>
-                          <a:blip r:embed="rId8">
+                          <a:blip r:embed="rId8" cstate="print">
                             <a:extLst>
                               <a:ext uri="{28A0092B-C50C-407E-A947-70E740481C1C}">
                                 <a14:useLocalDpi xmlns:a14="http://schemas.microsoft.com/office/drawing/2010/main" val="0"/>
@@ -235,7 +201,7 @@
                         <pic:spPr bwMode="auto">
                           <a:xfrm>
                             <a:off x="0" y="0"/>
-                            <a:ext cx="1893570" cy="1598295"/>
+                            <a:ext cx="1886815" cy="1885404"/>
                           </a:xfrm>
                           <a:prstGeom prst="rect">
                             <a:avLst/>
@@ -252,15 +218,6 @@
               </w:drawing>
             </w:r>
             <w:r>
-              <w:rPr>
-                <w:rFonts w:ascii="Times New Roman" w:eastAsia="Times New Roman" w:hAnsi="Times New Roman" w:cs="Times New Roman"/>
-                <w:color w:val="000000"/>
-                <w:kern w:val="0"/>
-                <w:sz w:val="28"/>
-                <w:szCs w:val="28"/>
-                <w:bdr w:val="none" w:sz="0" w:space="0" w:color="auto" w:frame="1"/>
-                <w14:ligatures w14:val="none"/>
-              </w:rPr>
               <w:fldChar w:fldCharType="end"/>
             </w:r>
           </w:p>
@@ -7550,7 +7507,7 @@
 </file>
 
 <file path=customXml/itemProps1.xml><?xml version="1.0" encoding="utf-8"?>
-<ds:datastoreItem xmlns:ds="http://schemas.openxmlformats.org/officeDocument/2006/customXml" ds:itemID="{1D9B9DBB-4B02-A14F-9E5B-C81CE91C0CEE}">
+<ds:datastoreItem xmlns:ds="http://schemas.openxmlformats.org/officeDocument/2006/customXml" ds:itemID="{8A5E6F0F-30C1-3C42-98F6-0A088F6364E4}">
   <ds:schemaRefs>
     <ds:schemaRef ds:uri="http://schemas.openxmlformats.org/officeDocument/2006/bibliography"/>
   </ds:schemaRefs>

</xml_diff>

<commit_message>
add create auction diagram
</commit_message>
<xml_diff>
--- a/report/Report Web - project.docx
+++ b/report/Report Web - project.docx
@@ -3959,7 +3959,7 @@
         <w:rPr>
           <w:rFonts w:ascii="Times New Roman" w:hAnsi="Times New Roman" w:cs="Times New Roman"/>
         </w:rPr>
-        <w:t>Intelliji and Vscode are two main IDEs for coding frontend and backend because they are provide friendly UI and useful extensions, plugins for Java and Javascript (NodeJS).</w:t>
+        <w:t>Intelliji and Vscode are two main IDEs for coding frontend and backend because they  provide friendly UI and useful extensions, plugins for Java and Javascript (NodeJS).</w:t>
       </w:r>
     </w:p>
     <w:p>
@@ -7507,7 +7507,7 @@
 </file>
 
 <file path=customXml/itemProps1.xml><?xml version="1.0" encoding="utf-8"?>
-<ds:datastoreItem xmlns:ds="http://schemas.openxmlformats.org/officeDocument/2006/customXml" ds:itemID="{8A5E6F0F-30C1-3C42-98F6-0A088F6364E4}">
+<ds:datastoreItem xmlns:ds="http://schemas.openxmlformats.org/officeDocument/2006/customXml" ds:itemID="{E99A1166-2B04-1945-A4CE-883B4965AA80}">
   <ds:schemaRefs>
     <ds:schemaRef ds:uri="http://schemas.openxmlformats.org/officeDocument/2006/bibliography"/>
   </ds:schemaRefs>

</xml_diff>